<commit_message>
Add reporting engine tests
</commit_message>
<xml_diff>
--- a/ApiExamples/Data/ReportingEngine.TestDataTable.docx
+++ b/ApiExamples/Data/ReportingEngine.TestDataTable.docx
@@ -149,7 +149,6 @@
               <w:t xml:space="preserve">c in </w:t>
             </w:r>
             <w:proofErr w:type="spellStart"/>
-            <w:proofErr w:type="gramStart"/>
             <w:r>
               <w:rPr>
                 <w:rFonts w:asciiTheme="minorHAnsi" w:hAnsiTheme="minorHAnsi"/>
@@ -160,7 +159,6 @@
               <w:t>ds.Contracts</w:t>
             </w:r>
             <w:proofErr w:type="spellEnd"/>
-            <w:proofErr w:type="gramEnd"/>
             <w:r>
               <w:rPr>
                 <w:rFonts w:asciiTheme="minorHAnsi" w:hAnsiTheme="minorHAnsi"/>
@@ -177,7 +175,25 @@
                 <w:color w:val="auto"/>
                 <w:lang w:val="en-US"/>
               </w:rPr>
-              <w:t>&gt;&gt;&lt;&lt;[</w:t>
+              <w:t>&gt;&gt;</w:t>
+            </w:r>
+            <w:r>
+              <w:rPr>
+                <w:rFonts w:asciiTheme="minorHAnsi" w:hAnsiTheme="minorHAnsi"/>
+                <w:b w:val="0"/>
+                <w:color w:val="auto"/>
+                <w:lang w:val="en-US"/>
+              </w:rPr>
+              <w:t xml:space="preserve"> </w:t>
+            </w:r>
+            <w:r>
+              <w:rPr>
+                <w:rFonts w:asciiTheme="minorHAnsi" w:hAnsiTheme="minorHAnsi"/>
+                <w:b w:val="0"/>
+                <w:color w:val="auto"/>
+                <w:lang w:val="en-US"/>
+              </w:rPr>
+              <w:t>&lt;&lt;[</w:t>
             </w:r>
             <w:proofErr w:type="spellStart"/>
             <w:r>
@@ -226,7 +242,6 @@
               <w:t>&lt;&lt;[</w:t>
             </w:r>
             <w:proofErr w:type="spellStart"/>
-            <w:proofErr w:type="gramStart"/>
             <w:r>
               <w:rPr>
                 <w:rFonts w:asciiTheme="minorHAnsi" w:hAnsiTheme="minorHAnsi"/>
@@ -237,7 +252,6 @@
               <w:t>c.Managers.Name</w:t>
             </w:r>
             <w:proofErr w:type="spellEnd"/>
-            <w:proofErr w:type="gramEnd"/>
             <w:r>
               <w:rPr>
                 <w:rFonts w:asciiTheme="minorHAnsi" w:hAnsiTheme="minorHAnsi"/>
@@ -293,28 +307,28 @@
               </w:rPr>
               <w:t>]&gt;&gt;&lt;&lt;/</w:t>
             </w:r>
+            <w:proofErr w:type="spellStart"/>
+            <w:r>
+              <w:rPr>
+                <w:rFonts w:asciiTheme="minorHAnsi" w:hAnsiTheme="minorHAnsi"/>
+                <w:b w:val="0"/>
+                <w:color w:val="auto"/>
+                <w:lang w:val="en-US"/>
+              </w:rPr>
+              <w:t>foreach</w:t>
+            </w:r>
+            <w:proofErr w:type="spellEnd"/>
+            <w:r>
+              <w:rPr>
+                <w:rFonts w:asciiTheme="minorHAnsi" w:hAnsiTheme="minorHAnsi"/>
+                <w:b w:val="0"/>
+                <w:color w:val="auto"/>
+                <w:lang w:val="en-US"/>
+              </w:rPr>
+              <w:t>&gt;&gt;</w:t>
+            </w:r>
             <w:bookmarkStart w:id="0" w:name="_GoBack"/>
             <w:bookmarkEnd w:id="0"/>
-            <w:proofErr w:type="spellStart"/>
-            <w:r>
-              <w:rPr>
-                <w:rFonts w:asciiTheme="minorHAnsi" w:hAnsiTheme="minorHAnsi"/>
-                <w:b w:val="0"/>
-                <w:color w:val="auto"/>
-                <w:lang w:val="en-US"/>
-              </w:rPr>
-              <w:t>foreach</w:t>
-            </w:r>
-            <w:proofErr w:type="spellEnd"/>
-            <w:r>
-              <w:rPr>
-                <w:rFonts w:asciiTheme="minorHAnsi" w:hAnsiTheme="minorHAnsi"/>
-                <w:b w:val="0"/>
-                <w:color w:val="auto"/>
-                <w:lang w:val="en-US"/>
-              </w:rPr>
-              <w:t>&gt;&gt;</w:t>
-            </w:r>
           </w:p>
         </w:tc>
       </w:tr>
@@ -368,20 +382,9 @@
                 <w:color w:val="auto"/>
                 <w:lang w:val="en-US"/>
               </w:rPr>
-              <w:t>&lt;</w:t>
-            </w:r>
-            <w:proofErr w:type="gramStart"/>
-            <w:r>
-              <w:rPr>
-                <w:rFonts w:asciiTheme="minorHAnsi" w:hAnsiTheme="minorHAnsi"/>
-                <w:b w:val="0"/>
-                <w:color w:val="auto"/>
-                <w:lang w:val="en-US"/>
-              </w:rPr>
-              <w:t>&lt;[</w:t>
+              <w:t>&lt;&lt;[</w:t>
             </w:r>
             <w:proofErr w:type="spellStart"/>
-            <w:proofErr w:type="gramEnd"/>
             <w:r>
               <w:rPr>
                 <w:rFonts w:asciiTheme="minorHAnsi" w:hAnsiTheme="minorHAnsi"/>
@@ -835,7 +838,7 @@
     <w:lsdException w:name="Smart Hyperlink" w:semiHidden="1" w:unhideWhenUsed="1"/>
     <w:lsdException w:name="Hashtag" w:semiHidden="1" w:unhideWhenUsed="1"/>
   </w:latentStyles>
-  <w:style w:type="paragraph" w:default="1" w:styleId="Normal">
+  <w:style w:type="paragraph" w:default="1" w:styleId="a">
     <w:name w:val="Normal"/>
     <w:qFormat/>
     <w:rsid w:val="00757863"/>
@@ -843,13 +846,13 @@
       <w:lang w:val="ru-RU"/>
     </w:rPr>
   </w:style>
-  <w:style w:type="character" w:default="1" w:styleId="DefaultParagraphFont">
+  <w:style w:type="character" w:default="1" w:styleId="a0">
     <w:name w:val="Default Paragraph Font"/>
     <w:uiPriority w:val="1"/>
     <w:semiHidden/>
     <w:unhideWhenUsed/>
   </w:style>
-  <w:style w:type="table" w:default="1" w:styleId="TableNormal">
+  <w:style w:type="table" w:default="1" w:styleId="a1">
     <w:name w:val="Normal Table"/>
     <w:uiPriority w:val="99"/>
     <w:semiHidden/>
@@ -864,7 +867,7 @@
       </w:tblCellMar>
     </w:tblPr>
   </w:style>
-  <w:style w:type="numbering" w:default="1" w:styleId="NoList">
+  <w:style w:type="numbering" w:default="1" w:styleId="a2">
     <w:name w:val="No List"/>
     <w:uiPriority w:val="99"/>
     <w:semiHidden/>
@@ -872,7 +875,7 @@
   </w:style>
   <w:style w:type="table" w:customStyle="1" w:styleId="Codesnippettable">
     <w:name w:val="Code snippet table"/>
-    <w:basedOn w:val="TableNormal"/>
+    <w:basedOn w:val="a1"/>
     <w:uiPriority w:val="99"/>
     <w:rsid w:val="0008092C"/>
     <w:pPr>

</xml_diff>